<commit_message>
updated so that docGen sends a response now
</commit_message>
<xml_diff>
--- a/backend/input.docx
+++ b/backend/input.docx
@@ -3,37 +3,172 @@
 <w:document xmlns:wpc="http://schemas.microsoft.com/office/word/2010/wordprocessingCanvas" xmlns:cx="http://schemas.microsoft.com/office/drawing/2014/chartex" xmlns:cx1="http://schemas.microsoft.com/office/drawing/2015/9/8/chartex" xmlns:cx2="http://schemas.microsoft.com/office/drawing/2015/10/21/chartex" xmlns:cx3="http://schemas.microsoft.com/office/drawing/2016/5/9/chartex" xmlns:cx4="http://schemas.microsoft.com/office/drawing/2016/5/10/chartex" xmlns:cx5="http://schemas.microsoft.com/office/drawing/2016/5/11/chartex" xmlns:cx6="http://schemas.microsoft.com/office/drawing/2016/5/12/chartex" xmlns:cx7="http://schemas.microsoft.com/office/drawing/2016/5/13/chartex" xmlns:cx8="http://schemas.microsoft.com/office/drawing/2016/5/14/chartex" xmlns:mc="http://schemas.openxmlformats.org/markup-compatibility/2006" xmlns:aink="http://schemas.microsoft.com/office/drawing/2016/ink" xmlns:am3d="http://schemas.microsoft.com/office/drawing/2017/model3d" xmlns:o="urn:schemas-microsoft-com:office:office" xmlns:r="http://schemas.openxmlformats.org/officeDocument/2006/relationships" xmlns:m="http://schemas.openxmlformats.org/officeDocument/2006/math" xmlns:v="urn:schemas-microsoft-com:vml" xmlns:wp14="http://schemas.microsoft.com/office/word/2010/wordprocessingDrawing" xmlns:wp="http://schemas.openxmlformats.org/drawingml/2006/wordprocessingDrawing" xmlns:w10="urn:schemas-microsoft-com:office:word" xmlns:w="http://schemas.openxmlformats.org/wordprocessingml/2006/main" xmlns:w14="http://schemas.microsoft.com/office/word/2010/wordml" xmlns:w15="http://schemas.microsoft.com/office/word/2012/wordml" xmlns:w16cid="http://schemas.microsoft.com/office/word/2016/wordml/cid" xmlns:w16se="http://schemas.microsoft.com/office/word/2015/wordml/symex" xmlns:wpg="http://schemas.microsoft.com/office/word/2010/wordprocessingGroup" xmlns:wpi="http://schemas.microsoft.com/office/word/2010/wordprocessingInk" xmlns:wne="http://schemas.microsoft.com/office/word/2006/wordml" xmlns:wps="http://schemas.microsoft.com/office/word/2010/wordprocessingShape" mc:Ignorable="w14 w15 w16se w16cid wp14">
   <w:body>
     <w:p>
-      <w:bookmarkStart w:id="0" w:name="_GoBack"/>
-      <w:bookmarkEnd w:id="0"/>
+      <w:pPr>
+        <w:tabs>
+          <w:tab w:val="left" w:pos="916"/>
+          <w:tab w:val="left" w:pos="1832"/>
+          <w:tab w:val="left" w:pos="2748"/>
+          <w:tab w:val="left" w:pos="3664"/>
+          <w:tab w:val="left" w:pos="4580"/>
+          <w:tab w:val="left" w:pos="5496"/>
+          <w:tab w:val="left" w:pos="6412"/>
+          <w:tab w:val="left" w:pos="7328"/>
+          <w:tab w:val="left" w:pos="8244"/>
+          <w:tab w:val="left" w:pos="9160"/>
+          <w:tab w:val="left" w:pos="10076"/>
+          <w:tab w:val="left" w:pos="10992"/>
+          <w:tab w:val="left" w:pos="11908"/>
+          <w:tab w:val="left" w:pos="12824"/>
+          <w:tab w:val="left" w:pos="13740"/>
+          <w:tab w:val="left" w:pos="14656"/>
+        </w:tabs>
+        <w:spacing w:after="0" w:line="240" w:lineRule="auto"/>
+        <w:rPr>
+          <w:rFonts w:ascii="Consolas" w:eastAsia="Times New Roman" w:hAnsi="Consolas" w:cs="Courier New"/>
+          <w:color w:val="404040"/>
+          <w:sz w:val="18"/>
+          <w:szCs w:val="18"/>
+        </w:rPr>
+      </w:pPr>
       <w:r>
-        <w:t>{</w:t>
-      </w:r>
-      <w:proofErr w:type="spellStart"/>
-      <w:r>
-        <w:t>first_name</w:t>
-      </w:r>
-      <w:proofErr w:type="spellEnd"/>
-      <w:r>
-        <w:t>}</w:t>
+        <w:rPr>
+          <w:rFonts w:ascii="Consolas" w:eastAsia="Times New Roman" w:hAnsi="Consolas" w:cs="Courier New"/>
+          <w:color w:val="404040"/>
+          <w:sz w:val="18"/>
+          <w:szCs w:val="18"/>
+        </w:rPr>
+        <w:t>{#</w:t>
       </w:r>
       <w:r>
-        <w:t xml:space="preserve"> </w:t>
+        <w:rPr>
+          <w:rFonts w:ascii="Consolas" w:eastAsia="Times New Roman" w:hAnsi="Consolas" w:cs="Courier New"/>
+          <w:color w:val="404040"/>
+          <w:sz w:val="18"/>
+          <w:szCs w:val="18"/>
+        </w:rPr>
+        <w:t>user</w:t>
       </w:r>
       <w:r>
-        <w:t>{</w:t>
-      </w:r>
-      <w:proofErr w:type="spellStart"/>
-      <w:r>
-        <w:t>last_name</w:t>
-      </w:r>
-      <w:proofErr w:type="spellEnd"/>
-      <w:r>
+        <w:rPr>
+          <w:rFonts w:ascii="Consolas" w:eastAsia="Times New Roman" w:hAnsi="Consolas" w:cs="Courier New"/>
+          <w:color w:val="404040"/>
+          <w:sz w:val="18"/>
+          <w:szCs w:val="18"/>
+        </w:rPr>
         <w:t>}</w:t>
       </w:r>
     </w:p>
+    <w:p>
+      <w:pPr>
+        <w:tabs>
+          <w:tab w:val="left" w:pos="916"/>
+          <w:tab w:val="left" w:pos="1832"/>
+          <w:tab w:val="left" w:pos="2748"/>
+          <w:tab w:val="left" w:pos="3664"/>
+          <w:tab w:val="left" w:pos="4580"/>
+          <w:tab w:val="left" w:pos="5496"/>
+          <w:tab w:val="left" w:pos="6412"/>
+          <w:tab w:val="left" w:pos="7328"/>
+          <w:tab w:val="left" w:pos="8244"/>
+          <w:tab w:val="left" w:pos="9160"/>
+          <w:tab w:val="left" w:pos="10076"/>
+          <w:tab w:val="left" w:pos="10992"/>
+          <w:tab w:val="left" w:pos="11908"/>
+          <w:tab w:val="left" w:pos="12824"/>
+          <w:tab w:val="left" w:pos="13740"/>
+          <w:tab w:val="left" w:pos="14656"/>
+        </w:tabs>
+        <w:spacing w:after="0" w:line="240" w:lineRule="auto"/>
+        <w:rPr>
+          <w:rFonts w:ascii="Consolas" w:eastAsia="Times New Roman" w:hAnsi="Consolas" w:cs="Courier New"/>
+          <w:color w:val="404040"/>
+          <w:sz w:val="18"/>
+          <w:szCs w:val="18"/>
+        </w:rPr>
+      </w:pPr>
+      <w:r>
+        <w:rPr>
+          <w:rFonts w:ascii="Consolas" w:eastAsia="Times New Roman" w:hAnsi="Consolas" w:cs="Courier New"/>
+          <w:color w:val="404040"/>
+          <w:sz w:val="18"/>
+          <w:szCs w:val="18"/>
+        </w:rPr>
+        <w:t xml:space="preserve">    </w:t>
+      </w:r>
+      <w:r>
+        <w:rPr>
+          <w:rFonts w:ascii="Consolas" w:eastAsia="Times New Roman" w:hAnsi="Consolas" w:cs="Courier New"/>
+          <w:color w:val="404040"/>
+          <w:sz w:val="18"/>
+          <w:szCs w:val="18"/>
+        </w:rPr>
+        <w:t>{.}</w:t>
+      </w:r>
+    </w:p>
+    <w:p>
+      <w:pPr>
+        <w:tabs>
+          <w:tab w:val="left" w:pos="916"/>
+          <w:tab w:val="left" w:pos="1832"/>
+          <w:tab w:val="left" w:pos="2748"/>
+          <w:tab w:val="left" w:pos="3664"/>
+          <w:tab w:val="left" w:pos="4580"/>
+          <w:tab w:val="left" w:pos="5496"/>
+          <w:tab w:val="left" w:pos="6412"/>
+          <w:tab w:val="left" w:pos="7328"/>
+          <w:tab w:val="left" w:pos="8244"/>
+          <w:tab w:val="left" w:pos="9160"/>
+          <w:tab w:val="left" w:pos="10076"/>
+          <w:tab w:val="left" w:pos="10992"/>
+          <w:tab w:val="left" w:pos="11908"/>
+          <w:tab w:val="left" w:pos="12824"/>
+          <w:tab w:val="left" w:pos="13740"/>
+          <w:tab w:val="left" w:pos="14656"/>
+        </w:tabs>
+        <w:spacing w:after="0" w:line="240" w:lineRule="auto"/>
+        <w:rPr>
+          <w:rFonts w:ascii="Consolas" w:eastAsia="Times New Roman" w:hAnsi="Consolas" w:cs="Courier New"/>
+          <w:color w:val="404040"/>
+          <w:sz w:val="18"/>
+          <w:szCs w:val="18"/>
+        </w:rPr>
+      </w:pPr>
+      <w:r>
+        <w:rPr>
+          <w:rFonts w:ascii="Consolas" w:eastAsia="Times New Roman" w:hAnsi="Consolas" w:cs="Courier New"/>
+          <w:color w:val="404040"/>
+          <w:sz w:val="18"/>
+          <w:szCs w:val="18"/>
+        </w:rPr>
+        <w:t>{/</w:t>
+      </w:r>
+      <w:r>
+        <w:rPr>
+          <w:rFonts w:ascii="Consolas" w:eastAsia="Times New Roman" w:hAnsi="Consolas" w:cs="Courier New"/>
+          <w:color w:val="404040"/>
+          <w:sz w:val="18"/>
+          <w:szCs w:val="18"/>
+        </w:rPr>
+        <w:t>user</w:t>
+      </w:r>
+      <w:r>
+        <w:rPr>
+          <w:rFonts w:ascii="Consolas" w:eastAsia="Times New Roman" w:hAnsi="Consolas" w:cs="Courier New"/>
+          <w:color w:val="404040"/>
+          <w:sz w:val="18"/>
+          <w:szCs w:val="18"/>
+        </w:rPr>
+        <w:t>}</w:t>
+      </w:r>
+    </w:p>
+    <w:p/>
     <w:sectPr>
-      <w:headerReference w:type="default" r:id="rId6"/>
-      <w:footerReference w:type="default" r:id="rId7"/>
+      <w:headerReference w:type="even" r:id="rId6"/>
+      <w:headerReference w:type="default" r:id="rId7"/>
+      <w:footerReference w:type="even" r:id="rId8"/>
+      <w:footerReference w:type="default" r:id="rId9"/>
+      <w:headerReference w:type="first" r:id="rId10"/>
+      <w:footerReference w:type="first" r:id="rId11"/>
       <w:pgSz w:w="12240" w:h="15840"/>
       <w:pgMar w:top="1440" w:right="1800" w:bottom="1440" w:left="1800" w:header="720" w:footer="720" w:gutter="0"/>
       <w:cols w:space="720"/>
@@ -69,6 +204,16 @@
 </file>
 
 <file path=word/footer1.xml><?xml version="1.0" encoding="utf-8"?>
+<w:ftr xmlns:wpc="http://schemas.microsoft.com/office/word/2010/wordprocessingCanvas" xmlns:cx="http://schemas.microsoft.com/office/drawing/2014/chartex" xmlns:cx1="http://schemas.microsoft.com/office/drawing/2015/9/8/chartex" xmlns:cx2="http://schemas.microsoft.com/office/drawing/2015/10/21/chartex" xmlns:cx3="http://schemas.microsoft.com/office/drawing/2016/5/9/chartex" xmlns:cx4="http://schemas.microsoft.com/office/drawing/2016/5/10/chartex" xmlns:cx5="http://schemas.microsoft.com/office/drawing/2016/5/11/chartex" xmlns:cx6="http://schemas.microsoft.com/office/drawing/2016/5/12/chartex" xmlns:cx7="http://schemas.microsoft.com/office/drawing/2016/5/13/chartex" xmlns:cx8="http://schemas.microsoft.com/office/drawing/2016/5/14/chartex" xmlns:mc="http://schemas.openxmlformats.org/markup-compatibility/2006" xmlns:aink="http://schemas.microsoft.com/office/drawing/2016/ink" xmlns:am3d="http://schemas.microsoft.com/office/drawing/2017/model3d" xmlns:o="urn:schemas-microsoft-com:office:office" xmlns:r="http://schemas.openxmlformats.org/officeDocument/2006/relationships" xmlns:m="http://schemas.openxmlformats.org/officeDocument/2006/math" xmlns:v="urn:schemas-microsoft-com:vml" xmlns:wp14="http://schemas.microsoft.com/office/word/2010/wordprocessingDrawing" xmlns:wp="http://schemas.openxmlformats.org/drawingml/2006/wordprocessingDrawing" xmlns:w10="urn:schemas-microsoft-com:office:word" xmlns:w="http://schemas.openxmlformats.org/wordprocessingml/2006/main" xmlns:w14="http://schemas.microsoft.com/office/word/2010/wordml" xmlns:w15="http://schemas.microsoft.com/office/word/2012/wordml" xmlns:w16cid="http://schemas.microsoft.com/office/word/2016/wordml/cid" xmlns:w16se="http://schemas.microsoft.com/office/word/2015/wordml/symex" xmlns:wpg="http://schemas.microsoft.com/office/word/2010/wordprocessingGroup" xmlns:wpi="http://schemas.microsoft.com/office/word/2010/wordprocessingInk" xmlns:wne="http://schemas.microsoft.com/office/word/2006/wordml" xmlns:wps="http://schemas.microsoft.com/office/word/2010/wordprocessingShape" mc:Ignorable="w14 w15 w16se w16cid wp14">
+  <w:p>
+    <w:pPr>
+      <w:pStyle w:val="Footer"/>
+    </w:pPr>
+  </w:p>
+</w:ftr>
+</file>
+
+<file path=word/footer2.xml><?xml version="1.0" encoding="utf-8"?>
 <w:ftr xmlns:wpc="http://schemas.microsoft.com/office/word/2010/wordprocessingCanvas" xmlns:cx="http://schemas.microsoft.com/office/drawing/2014/chartex" xmlns:cx1="http://schemas.microsoft.com/office/drawing/2015/9/8/chartex" xmlns:cx2="http://schemas.microsoft.com/office/drawing/2015/10/21/chartex" xmlns:cx3="http://schemas.microsoft.com/office/drawing/2016/5/9/chartex" xmlns:cx4="http://schemas.microsoft.com/office/drawing/2016/5/10/chartex" xmlns:cx5="http://schemas.microsoft.com/office/drawing/2016/5/11/chartex" xmlns:cx6="http://schemas.microsoft.com/office/drawing/2016/5/12/chartex" xmlns:cx7="http://schemas.microsoft.com/office/drawing/2016/5/13/chartex" xmlns:cx8="http://schemas.microsoft.com/office/drawing/2016/5/14/chartex" xmlns:mc="http://schemas.openxmlformats.org/markup-compatibility/2006" xmlns:aink="http://schemas.microsoft.com/office/drawing/2016/ink" xmlns:am3d="http://schemas.microsoft.com/office/drawing/2017/model3d" xmlns:o="urn:schemas-microsoft-com:office:office" xmlns:r="http://schemas.openxmlformats.org/officeDocument/2006/relationships" xmlns:m="http://schemas.openxmlformats.org/officeDocument/2006/math" xmlns:v="urn:schemas-microsoft-com:vml" xmlns:wp14="http://schemas.microsoft.com/office/word/2010/wordprocessingDrawing" xmlns:wp="http://schemas.openxmlformats.org/drawingml/2006/wordprocessingDrawing" xmlns:w10="urn:schemas-microsoft-com:office:word" xmlns:w="http://schemas.openxmlformats.org/wordprocessingml/2006/main" xmlns:w14="http://schemas.microsoft.com/office/word/2010/wordml" xmlns:w15="http://schemas.microsoft.com/office/word/2012/wordml" xmlns:w16cid="http://schemas.microsoft.com/office/word/2016/wordml/cid" xmlns:w16se="http://schemas.microsoft.com/office/word/2015/wordml/symex" xmlns:wpg="http://schemas.microsoft.com/office/word/2010/wordprocessingGroup" xmlns:wpi="http://schemas.microsoft.com/office/word/2010/wordprocessingInk" xmlns:wne="http://schemas.microsoft.com/office/word/2006/wordml" xmlns:wps="http://schemas.microsoft.com/office/word/2010/wordprocessingShape" mc:Ignorable="w14 w15 w16se w16cid wp14">
   <w:p>
     <w:pPr>
@@ -133,6 +278,16 @@
 </w:ftr>
 </file>
 
+<file path=word/footer3.xml><?xml version="1.0" encoding="utf-8"?>
+<w:ftr xmlns:wpc="http://schemas.microsoft.com/office/word/2010/wordprocessingCanvas" xmlns:cx="http://schemas.microsoft.com/office/drawing/2014/chartex" xmlns:cx1="http://schemas.microsoft.com/office/drawing/2015/9/8/chartex" xmlns:cx2="http://schemas.microsoft.com/office/drawing/2015/10/21/chartex" xmlns:cx3="http://schemas.microsoft.com/office/drawing/2016/5/9/chartex" xmlns:cx4="http://schemas.microsoft.com/office/drawing/2016/5/10/chartex" xmlns:cx5="http://schemas.microsoft.com/office/drawing/2016/5/11/chartex" xmlns:cx6="http://schemas.microsoft.com/office/drawing/2016/5/12/chartex" xmlns:cx7="http://schemas.microsoft.com/office/drawing/2016/5/13/chartex" xmlns:cx8="http://schemas.microsoft.com/office/drawing/2016/5/14/chartex" xmlns:mc="http://schemas.openxmlformats.org/markup-compatibility/2006" xmlns:aink="http://schemas.microsoft.com/office/drawing/2016/ink" xmlns:am3d="http://schemas.microsoft.com/office/drawing/2017/model3d" xmlns:o="urn:schemas-microsoft-com:office:office" xmlns:r="http://schemas.openxmlformats.org/officeDocument/2006/relationships" xmlns:m="http://schemas.openxmlformats.org/officeDocument/2006/math" xmlns:v="urn:schemas-microsoft-com:vml" xmlns:wp14="http://schemas.microsoft.com/office/word/2010/wordprocessingDrawing" xmlns:wp="http://schemas.openxmlformats.org/drawingml/2006/wordprocessingDrawing" xmlns:w10="urn:schemas-microsoft-com:office:word" xmlns:w="http://schemas.openxmlformats.org/wordprocessingml/2006/main" xmlns:w14="http://schemas.microsoft.com/office/word/2010/wordml" xmlns:w15="http://schemas.microsoft.com/office/word/2012/wordml" xmlns:w16cid="http://schemas.microsoft.com/office/word/2016/wordml/cid" xmlns:w16se="http://schemas.microsoft.com/office/word/2015/wordml/symex" xmlns:wpg="http://schemas.microsoft.com/office/word/2010/wordprocessingGroup" xmlns:wpi="http://schemas.microsoft.com/office/word/2010/wordprocessingInk" xmlns:wne="http://schemas.microsoft.com/office/word/2006/wordml" xmlns:wps="http://schemas.microsoft.com/office/word/2010/wordprocessingShape" mc:Ignorable="w14 w15 w16se w16cid wp14">
+  <w:p>
+    <w:pPr>
+      <w:pStyle w:val="Footer"/>
+    </w:pPr>
+  </w:p>
+</w:ftr>
+</file>
+
 <file path=word/footnotes.xml><?xml version="1.0" encoding="utf-8"?>
 <w:footnotes xmlns:wpc="http://schemas.microsoft.com/office/word/2010/wordprocessingCanvas" xmlns:cx="http://schemas.microsoft.com/office/drawing/2014/chartex" xmlns:cx1="http://schemas.microsoft.com/office/drawing/2015/9/8/chartex" xmlns:cx2="http://schemas.microsoft.com/office/drawing/2015/10/21/chartex" xmlns:cx3="http://schemas.microsoft.com/office/drawing/2016/5/9/chartex" xmlns:cx4="http://schemas.microsoft.com/office/drawing/2016/5/10/chartex" xmlns:cx5="http://schemas.microsoft.com/office/drawing/2016/5/11/chartex" xmlns:cx6="http://schemas.microsoft.com/office/drawing/2016/5/12/chartex" xmlns:cx7="http://schemas.microsoft.com/office/drawing/2016/5/13/chartex" xmlns:cx8="http://schemas.microsoft.com/office/drawing/2016/5/14/chartex" xmlns:mc="http://schemas.openxmlformats.org/markup-compatibility/2006" xmlns:aink="http://schemas.microsoft.com/office/drawing/2016/ink" xmlns:am3d="http://schemas.microsoft.com/office/drawing/2017/model3d" xmlns:o="urn:schemas-microsoft-com:office:office" xmlns:r="http://schemas.openxmlformats.org/officeDocument/2006/relationships" xmlns:m="http://schemas.openxmlformats.org/officeDocument/2006/math" xmlns:v="urn:schemas-microsoft-com:vml" xmlns:wp14="http://schemas.microsoft.com/office/word/2010/wordprocessingDrawing" xmlns:wp="http://schemas.openxmlformats.org/drawingml/2006/wordprocessingDrawing" xmlns:w10="urn:schemas-microsoft-com:office:word" xmlns:w="http://schemas.openxmlformats.org/wordprocessingml/2006/main" xmlns:w14="http://schemas.microsoft.com/office/word/2010/wordml" xmlns:w15="http://schemas.microsoft.com/office/word/2012/wordml" xmlns:w16cid="http://schemas.microsoft.com/office/word/2016/wordml/cid" xmlns:w16se="http://schemas.microsoft.com/office/word/2015/wordml/symex" xmlns:wpg="http://schemas.microsoft.com/office/word/2010/wordprocessingGroup" xmlns:wpi="http://schemas.microsoft.com/office/word/2010/wordprocessingInk" xmlns:wne="http://schemas.microsoft.com/office/word/2006/wordml" xmlns:wps="http://schemas.microsoft.com/office/word/2010/wordprocessingShape" mc:Ignorable="w14 w15 w16se w16cid wp14">
   <w:footnote w:type="separator" w:id="-1">
@@ -164,6 +319,16 @@
     <w:pPr>
       <w:pStyle w:val="Header"/>
     </w:pPr>
+  </w:p>
+</w:hdr>
+</file>
+
+<file path=word/header2.xml><?xml version="1.0" encoding="utf-8"?>
+<w:hdr xmlns:wpc="http://schemas.microsoft.com/office/word/2010/wordprocessingCanvas" xmlns:cx="http://schemas.microsoft.com/office/drawing/2014/chartex" xmlns:cx1="http://schemas.microsoft.com/office/drawing/2015/9/8/chartex" xmlns:cx2="http://schemas.microsoft.com/office/drawing/2015/10/21/chartex" xmlns:cx3="http://schemas.microsoft.com/office/drawing/2016/5/9/chartex" xmlns:cx4="http://schemas.microsoft.com/office/drawing/2016/5/10/chartex" xmlns:cx5="http://schemas.microsoft.com/office/drawing/2016/5/11/chartex" xmlns:cx6="http://schemas.microsoft.com/office/drawing/2016/5/12/chartex" xmlns:cx7="http://schemas.microsoft.com/office/drawing/2016/5/13/chartex" xmlns:cx8="http://schemas.microsoft.com/office/drawing/2016/5/14/chartex" xmlns:mc="http://schemas.openxmlformats.org/markup-compatibility/2006" xmlns:aink="http://schemas.microsoft.com/office/drawing/2016/ink" xmlns:am3d="http://schemas.microsoft.com/office/drawing/2017/model3d" xmlns:o="urn:schemas-microsoft-com:office:office" xmlns:r="http://schemas.openxmlformats.org/officeDocument/2006/relationships" xmlns:m="http://schemas.openxmlformats.org/officeDocument/2006/math" xmlns:v="urn:schemas-microsoft-com:vml" xmlns:wp14="http://schemas.microsoft.com/office/word/2010/wordprocessingDrawing" xmlns:wp="http://schemas.openxmlformats.org/drawingml/2006/wordprocessingDrawing" xmlns:w10="urn:schemas-microsoft-com:office:word" xmlns:w="http://schemas.openxmlformats.org/wordprocessingml/2006/main" xmlns:w14="http://schemas.microsoft.com/office/word/2010/wordml" xmlns:w15="http://schemas.microsoft.com/office/word/2012/wordml" xmlns:w16cid="http://schemas.microsoft.com/office/word/2016/wordml/cid" xmlns:w16se="http://schemas.microsoft.com/office/word/2015/wordml/symex" xmlns:wpg="http://schemas.microsoft.com/office/word/2010/wordprocessingGroup" xmlns:wpi="http://schemas.microsoft.com/office/word/2010/wordprocessingInk" xmlns:wne="http://schemas.microsoft.com/office/word/2006/wordml" xmlns:wps="http://schemas.microsoft.com/office/word/2010/wordprocessingShape" mc:Ignorable="w14 w15 w16se w16cid wp14">
+  <w:p>
+    <w:pPr>
+      <w:pStyle w:val="Header"/>
+    </w:pPr>
     <w:r>
       <w:rPr>
         <w:noProof/>
@@ -176,41 +341,6 @@
         <v:shape id="_x0000_s2050" type="#_x0000_t202" style="position:absolute;margin-left:-20.3pt;margin-top:-6.5pt;width:196.95pt;height:74.75pt;z-index:251662336;visibility:visible;mso-wrap-style:square;mso-width-percent:0;mso-wrap-distance-left:9pt;mso-wrap-distance-top:0;mso-wrap-distance-right:9pt;mso-wrap-distance-bottom:0;mso-position-horizontal:absolute;mso-position-horizontal-relative:text;mso-position-vertical:absolute;mso-position-vertical-relative:text;mso-width-percent:0;mso-width-relative:margin;mso-height-relative:margin;v-text-anchor:top" o:gfxdata="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" filled="f" stroked="f">
           <v:textbox>
             <w:txbxContent>
-              <w:p>
-                <w:r>
-                  <w:t>{</w:t>
-                </w:r>
-                <w:proofErr w:type="spellStart"/>
-                <w:r>
-                  <w:t>last_name</w:t>
-                </w:r>
-                <w:proofErr w:type="spellEnd"/>
-                <w:r>
-                  <w:t>}</w:t>
-                </w:r>
-                <w:r>
-                  <w:t>,</w:t>
-                </w:r>
-                <w:r>
-                  <w:t xml:space="preserve"> {</w:t>
-                </w:r>
-                <w:proofErr w:type="spellStart"/>
-                <w:r>
-                  <w:t>first_name</w:t>
-                </w:r>
-                <w:proofErr w:type="spellEnd"/>
-                <w:r>
-                  <w:t>}</w:t>
-                </w:r>
-              </w:p>
-              <w:p>
-                <w:r>
-                  <w:t>{</w:t>
-                </w:r>
-                <w:r>
-                  <w:t>phone}</w:t>
-                </w:r>
-              </w:p>
               <w:p/>
               <w:p/>
               <w:p/>
@@ -228,11 +358,7 @@
         <v:shape id="Zone de texte 2" o:spid="_x0000_s2049" type="#_x0000_t202" style="position:absolute;margin-left:337.65pt;margin-top:-1.9pt;width:145.6pt;height:44.8pt;z-index:251659264;visibility:visible;mso-wrap-style:square;mso-width-percent:0;mso-height-percent:0;mso-wrap-distance-left:9pt;mso-wrap-distance-top:0;mso-wrap-distance-right:9pt;mso-wrap-distance-bottom:0;mso-position-horizontal:absolute;mso-position-horizontal-relative:text;mso-position-vertical:absolute;mso-position-vertical-relative:text;mso-width-percent:0;mso-height-percent:0;mso-width-relative:margin;mso-height-relative:margin;v-text-anchor:top" o:gfxdata="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" fillcolor="white [3201]" strokecolor="white [3212]" strokeweight="2pt">
           <v:textbox>
             <w:txbxContent>
-              <w:p>
-                <w:r>
-                  <w:t>{description}</w:t>
-                </w:r>
-              </w:p>
+              <w:p/>
             </w:txbxContent>
           </v:textbox>
         </v:shape>
@@ -243,7 +369,19 @@
     <w:pPr>
       <w:pStyle w:val="Header"/>
     </w:pPr>
+    <w:bookmarkStart w:id="0" w:name="_GoBack"/>
+    <w:bookmarkEnd w:id="0"/>
   </w:p>
+  <w:p>
+    <w:pPr>
+      <w:pStyle w:val="Header"/>
+    </w:pPr>
+  </w:p>
+</w:hdr>
+</file>
+
+<file path=word/header3.xml><?xml version="1.0" encoding="utf-8"?>
+<w:hdr xmlns:wpc="http://schemas.microsoft.com/office/word/2010/wordprocessingCanvas" xmlns:cx="http://schemas.microsoft.com/office/drawing/2014/chartex" xmlns:cx1="http://schemas.microsoft.com/office/drawing/2015/9/8/chartex" xmlns:cx2="http://schemas.microsoft.com/office/drawing/2015/10/21/chartex" xmlns:cx3="http://schemas.microsoft.com/office/drawing/2016/5/9/chartex" xmlns:cx4="http://schemas.microsoft.com/office/drawing/2016/5/10/chartex" xmlns:cx5="http://schemas.microsoft.com/office/drawing/2016/5/11/chartex" xmlns:cx6="http://schemas.microsoft.com/office/drawing/2016/5/12/chartex" xmlns:cx7="http://schemas.microsoft.com/office/drawing/2016/5/13/chartex" xmlns:cx8="http://schemas.microsoft.com/office/drawing/2016/5/14/chartex" xmlns:mc="http://schemas.openxmlformats.org/markup-compatibility/2006" xmlns:aink="http://schemas.microsoft.com/office/drawing/2016/ink" xmlns:am3d="http://schemas.microsoft.com/office/drawing/2017/model3d" xmlns:o="urn:schemas-microsoft-com:office:office" xmlns:r="http://schemas.openxmlformats.org/officeDocument/2006/relationships" xmlns:m="http://schemas.openxmlformats.org/officeDocument/2006/math" xmlns:v="urn:schemas-microsoft-com:vml" xmlns:wp14="http://schemas.microsoft.com/office/word/2010/wordprocessingDrawing" xmlns:wp="http://schemas.openxmlformats.org/drawingml/2006/wordprocessingDrawing" xmlns:w10="urn:schemas-microsoft-com:office:word" xmlns:w="http://schemas.openxmlformats.org/wordprocessingml/2006/main" xmlns:w14="http://schemas.microsoft.com/office/word/2010/wordml" xmlns:w15="http://schemas.microsoft.com/office/word/2012/wordml" xmlns:w16cid="http://schemas.microsoft.com/office/word/2016/wordml/cid" xmlns:w16se="http://schemas.microsoft.com/office/word/2015/wordml/symex" xmlns:wpg="http://schemas.microsoft.com/office/word/2010/wordprocessingGroup" xmlns:wpi="http://schemas.microsoft.com/office/word/2010/wordprocessingInk" xmlns:wne="http://schemas.microsoft.com/office/word/2006/wordml" xmlns:wps="http://schemas.microsoft.com/office/word/2010/wordprocessingShape" mc:Ignorable="w14 w15 w16se w16cid wp14">
   <w:p>
     <w:pPr>
       <w:pStyle w:val="Header"/>
@@ -418,7 +556,7 @@
     <w:lsdException w:name="Table Web 2" w:semiHidden="1" w:unhideWhenUsed="1"/>
     <w:lsdException w:name="Table Web 3" w:semiHidden="1" w:unhideWhenUsed="1"/>
     <w:lsdException w:name="Balloon Text" w:semiHidden="1" w:unhideWhenUsed="1"/>
-    <w:lsdException w:name="Table Grid" w:semiHidden="1" w:uiPriority="1" w:unhideWhenUsed="1"/>
+    <w:lsdException w:name="Table Grid" w:uiPriority="1"/>
     <w:lsdException w:name="Table Theme" w:semiHidden="1" w:unhideWhenUsed="1"/>
     <w:lsdException w:name="Placeholder Text" w:semiHidden="1" w:unhideWhenUsed="1"/>
     <w:lsdException w:name="No Spacing" w:semiHidden="1" w:unhideWhenUsed="1"/>
@@ -771,6 +909,52 @@
       <w:szCs w:val="16"/>
     </w:rPr>
   </w:style>
+  <w:style w:type="paragraph" w:styleId="HTMLPreformatted">
+    <w:name w:val="HTML Preformatted"/>
+    <w:basedOn w:val="Normal"/>
+    <w:link w:val="HTMLPreformattedChar"/>
+    <w:uiPriority w:val="99"/>
+    <w:semiHidden/>
+    <w:unhideWhenUsed/>
+    <w:rsid w:val="00BC72CC"/>
+    <w:pPr>
+      <w:tabs>
+        <w:tab w:val="left" w:pos="916"/>
+        <w:tab w:val="left" w:pos="1832"/>
+        <w:tab w:val="left" w:pos="2748"/>
+        <w:tab w:val="left" w:pos="3664"/>
+        <w:tab w:val="left" w:pos="4580"/>
+        <w:tab w:val="left" w:pos="5496"/>
+        <w:tab w:val="left" w:pos="6412"/>
+        <w:tab w:val="left" w:pos="7328"/>
+        <w:tab w:val="left" w:pos="8244"/>
+        <w:tab w:val="left" w:pos="9160"/>
+        <w:tab w:val="left" w:pos="10076"/>
+        <w:tab w:val="left" w:pos="10992"/>
+        <w:tab w:val="left" w:pos="11908"/>
+        <w:tab w:val="left" w:pos="12824"/>
+        <w:tab w:val="left" w:pos="13740"/>
+        <w:tab w:val="left" w:pos="14656"/>
+      </w:tabs>
+      <w:spacing w:after="0" w:line="240" w:lineRule="auto"/>
+    </w:pPr>
+    <w:rPr>
+      <w:rFonts w:ascii="Courier New" w:eastAsia="Times New Roman" w:hAnsi="Courier New" w:cs="Courier New"/>
+      <w:sz w:val="20"/>
+      <w:szCs w:val="20"/>
+    </w:rPr>
+  </w:style>
+  <w:style w:type="character" w:customStyle="1" w:styleId="HTMLPreformattedChar">
+    <w:name w:val="HTML Preformatted Char"/>
+    <w:basedOn w:val="DefaultParagraphFont"/>
+    <w:link w:val="HTMLPreformatted"/>
+    <w:uiPriority w:val="99"/>
+    <w:semiHidden/>
+    <w:rsid w:val="00BC72CC"/>
+    <w:rPr>
+      <w:rFonts w:ascii="Courier New" w:eastAsia="Times New Roman" w:hAnsi="Courier New" w:cs="Courier New"/>
+    </w:rPr>
+  </w:style>
 </w:styles>
 </file>
 

</xml_diff>